<commit_message>
Implemented relevant feedback from the appellate efilling program feedback; added review sections
</commit_message>
<xml_diff>
--- a/docassemble/EfilingExemptionCircuitCourt/data/templates/Instructions_efiling_exemption_circuit_court.docx
+++ b/docassemble/EfilingExemptionCircuitCourt/data/templates/Instructions_efiling_exemption_circuit_court.docx
@@ -90,8 +90,6 @@
         </w:rPr>
         <w:t>-</w:t>
       </w:r>
-      <w:bookmarkStart w:id="0" w:name="_GoBack"/>
-      <w:bookmarkEnd w:id="0"/>
       <w:r>
         <w:rPr>
           <w:rFonts w:ascii="Muli" w:hAnsi="Muli"/>
@@ -761,7 +759,23 @@
                 <w:sz w:val="28"/>
                 <w:szCs w:val="28"/>
               </w:rPr>
-              <w:t xml:space="preserve"> along with your other court papers with the Circuit Clerk</w:t>
+              <w:t xml:space="preserve"> along with yo</w:t>
+            </w:r>
+            <w:r>
+              <w:rPr>
+                <w:rFonts w:ascii="Muli" w:hAnsi="Muli"/>
+                <w:sz w:val="28"/>
+                <w:szCs w:val="28"/>
+              </w:rPr>
+              <w:t>ur other court papers with the circuit c</w:t>
+            </w:r>
+            <w:r>
+              <w:rPr>
+                <w:rFonts w:ascii="Muli" w:hAnsi="Muli"/>
+                <w:sz w:val="28"/>
+                <w:szCs w:val="28"/>
+              </w:rPr>
+              <w:t>lerk</w:t>
             </w:r>
             <w:r>
               <w:rPr>
@@ -854,7 +868,19 @@
           <w:sz w:val="28"/>
           <w:szCs w:val="28"/>
         </w:rPr>
-        <w:t>the Circuit Clerk.</w:t>
+        <w:t>the circuit c</w:t>
+      </w:r>
+      <w:bookmarkStart w:id="0" w:name="_GoBack"/>
+      <w:bookmarkEnd w:id="0"/>
+      <w:r>
+        <w:rPr>
+          <w:rFonts w:ascii="Muli" w:hAnsi="Muli"/>
+          <w:b/>
+          <w:bCs/>
+          <w:sz w:val="28"/>
+          <w:szCs w:val="28"/>
+        </w:rPr>
+        <w:t>lerk.</w:t>
       </w:r>
     </w:p>
     <w:p>

</xml_diff>

<commit_message>
updated interview and forms plus standards alignment
</commit_message>
<xml_diff>
--- a/docassemble/EfilingExemptionCircuitCourt/data/templates/Instructions_efiling_exemption_circuit_court.docx
+++ b/docassemble/EfilingExemptionCircuitCourt/data/templates/Instructions_efiling_exemption_circuit_court.docx
@@ -1,6 +1,6 @@
 
 <file path=word/document.xml><?xml version="1.0" encoding="utf-8"?>
-<w:document xmlns:wpc="http://schemas.microsoft.com/office/word/2010/wordprocessingCanvas" xmlns:cx="http://schemas.microsoft.com/office/drawing/2014/chartex" xmlns:mc="http://schemas.openxmlformats.org/markup-compatibility/2006" xmlns:o="urn:schemas-microsoft-com:office:office" xmlns:r="http://schemas.openxmlformats.org/officeDocument/2006/relationships" xmlns:m="http://schemas.openxmlformats.org/officeDocument/2006/math" xmlns:v="urn:schemas-microsoft-com:vml" xmlns:wp14="http://schemas.microsoft.com/office/word/2010/wordprocessingDrawing" xmlns:wp="http://schemas.openxmlformats.org/drawingml/2006/wordprocessingDrawing" xmlns:w10="urn:schemas-microsoft-com:office:word" xmlns:w="http://schemas.openxmlformats.org/wordprocessingml/2006/main" xmlns:w14="http://schemas.microsoft.com/office/word/2010/wordml" xmlns:w15="http://schemas.microsoft.com/office/word/2012/wordml" xmlns:w16se="http://schemas.microsoft.com/office/word/2015/wordml/symex" xmlns:wpg="http://schemas.microsoft.com/office/word/2010/wordprocessingGroup" xmlns:wpi="http://schemas.microsoft.com/office/word/2010/wordprocessingInk" xmlns:wne="http://schemas.microsoft.com/office/word/2006/wordml" xmlns:wps="http://schemas.microsoft.com/office/word/2010/wordprocessingShape" mc:Ignorable="w14 w15 w16se wp14">
+<w:document xmlns:wpc="http://schemas.microsoft.com/office/word/2010/wordprocessingCanvas" xmlns:cx="http://schemas.microsoft.com/office/drawing/2014/chartex" xmlns:cx1="http://schemas.microsoft.com/office/drawing/2015/9/8/chartex" xmlns:cx2="http://schemas.microsoft.com/office/drawing/2015/10/21/chartex" xmlns:cx3="http://schemas.microsoft.com/office/drawing/2016/5/9/chartex" xmlns:cx4="http://schemas.microsoft.com/office/drawing/2016/5/10/chartex" xmlns:cx5="http://schemas.microsoft.com/office/drawing/2016/5/11/chartex" xmlns:cx6="http://schemas.microsoft.com/office/drawing/2016/5/12/chartex" xmlns:cx7="http://schemas.microsoft.com/office/drawing/2016/5/13/chartex" xmlns:cx8="http://schemas.microsoft.com/office/drawing/2016/5/14/chartex" xmlns:mc="http://schemas.openxmlformats.org/markup-compatibility/2006" xmlns:aink="http://schemas.microsoft.com/office/drawing/2016/ink" xmlns:am3d="http://schemas.microsoft.com/office/drawing/2017/model3d" xmlns:o="urn:schemas-microsoft-com:office:office" xmlns:oel="http://schemas.microsoft.com/office/2019/extlst" xmlns:r="http://schemas.openxmlformats.org/officeDocument/2006/relationships" xmlns:m="http://schemas.openxmlformats.org/officeDocument/2006/math" xmlns:v="urn:schemas-microsoft-com:vml" xmlns:wp14="http://schemas.microsoft.com/office/word/2010/wordprocessingDrawing" xmlns:wp="http://schemas.openxmlformats.org/drawingml/2006/wordprocessingDrawing" xmlns:w10="urn:schemas-microsoft-com:office:word" xmlns:w="http://schemas.openxmlformats.org/wordprocessingml/2006/main" xmlns:w14="http://schemas.microsoft.com/office/word/2010/wordml" xmlns:w15="http://schemas.microsoft.com/office/word/2012/wordml" xmlns:w16cex="http://schemas.microsoft.com/office/word/2018/wordml/cex" xmlns:w16cid="http://schemas.microsoft.com/office/word/2016/wordml/cid" xmlns:w16="http://schemas.microsoft.com/office/word/2018/wordml" xmlns:w16du="http://schemas.microsoft.com/office/word/2023/wordml/word16du" xmlns:w16sdtdh="http://schemas.microsoft.com/office/word/2020/wordml/sdtdatahash" xmlns:w16se="http://schemas.microsoft.com/office/word/2015/wordml/symex" xmlns:wpg="http://schemas.microsoft.com/office/word/2010/wordprocessingGroup" xmlns:wpi="http://schemas.microsoft.com/office/word/2010/wordprocessingInk" xmlns:wne="http://schemas.microsoft.com/office/word/2006/wordml" xmlns:wps="http://schemas.microsoft.com/office/word/2010/wordprocessingShape" mc:Ignorable="w14 w15 w16se w16cid w16 w16cex w16sdtdh w16du wp14">
   <w:body>
     <w:p>
       <w:pPr>
@@ -21,7 +21,7 @@
           <w:szCs w:val="24"/>
         </w:rPr>
         <w:drawing>
-          <wp:anchor distT="0" distB="0" distL="114300" distR="114300" simplePos="0" relativeHeight="251659264" behindDoc="1" locked="0" layoutInCell="1" allowOverlap="1" wp14:anchorId="01BFBE3E" wp14:editId="33F1F6BD">
+          <wp:anchor distT="0" distB="0" distL="114300" distR="114300" simplePos="0" relativeHeight="251659264" behindDoc="1" locked="0" layoutInCell="1" allowOverlap="1" wp14:anchorId="7E41C1C9" wp14:editId="3BB43208">
             <wp:simplePos x="0" y="0"/>
             <wp:positionH relativeFrom="column">
               <wp:posOffset>5038725</wp:posOffset>
@@ -253,7 +253,7 @@
                 <w:szCs w:val="28"/>
               </w:rPr>
               <w:drawing>
-                <wp:inline distT="0" distB="0" distL="0" distR="0" wp14:anchorId="64937C90" wp14:editId="091E913C">
+                <wp:inline distT="0" distB="0" distL="0" distR="0" wp14:anchorId="0AF03A0C" wp14:editId="3CEF895E">
                   <wp:extent cx="914400" cy="914400"/>
                   <wp:effectExtent l="0" t="0" r="0" b="0"/>
                   <wp:docPr id="2" name="Picture 2"/>
@@ -347,7 +347,15 @@
                 <w:sz w:val="28"/>
                 <w:szCs w:val="28"/>
               </w:rPr>
-              <w:t xml:space="preserve">Print the </w:t>
+              <w:t>Download and p</w:t>
+            </w:r>
+            <w:r>
+              <w:rPr>
+                <w:rFonts w:ascii="Muli" w:hAnsi="Muli"/>
+                <w:sz w:val="28"/>
+                <w:szCs w:val="28"/>
+              </w:rPr>
+              <w:t xml:space="preserve">rint the </w:t>
             </w:r>
             <w:r>
               <w:rPr>
@@ -390,7 +398,7 @@
                 <w:szCs w:val="28"/>
               </w:rPr>
               <w:drawing>
-                <wp:inline distT="0" distB="0" distL="0" distR="0" wp14:anchorId="74B65401" wp14:editId="11C1A6D3">
+                <wp:inline distT="0" distB="0" distL="0" distR="0" wp14:anchorId="4C75BF07" wp14:editId="5C2E4E40">
                   <wp:extent cx="914400" cy="914400"/>
                   <wp:effectExtent l="0" t="0" r="0" b="0"/>
                   <wp:docPr id="3" name="Picture 3"/>
@@ -491,7 +499,23 @@
                 <w:sz w:val="28"/>
                 <w:szCs w:val="28"/>
               </w:rPr>
-              <w:t>form.</w:t>
+              <w:t>form</w:t>
+            </w:r>
+            <w:r>
+              <w:rPr>
+                <w:rFonts w:ascii="Muli" w:hAnsi="Muli"/>
+                <w:sz w:val="28"/>
+                <w:szCs w:val="28"/>
+              </w:rPr>
+              <w:t xml:space="preserve"> if you did not already add your e-signature</w:t>
+            </w:r>
+            <w:r>
+              <w:rPr>
+                <w:rFonts w:ascii="Muli" w:hAnsi="Muli"/>
+                <w:sz w:val="28"/>
+                <w:szCs w:val="28"/>
+              </w:rPr>
+              <w:t>.</w:t>
             </w:r>
           </w:p>
         </w:tc>
@@ -518,7 +542,7 @@
                 <w:szCs w:val="28"/>
               </w:rPr>
               <w:drawing>
-                <wp:inline distT="0" distB="0" distL="0" distR="0" wp14:anchorId="5D35E7E7" wp14:editId="780E6873">
+                <wp:inline distT="0" distB="0" distL="0" distR="0" wp14:anchorId="777CDDDD" wp14:editId="0C5867B7">
                   <wp:extent cx="914400" cy="914400"/>
                   <wp:effectExtent l="0" t="0" r="0" b="0"/>
                   <wp:docPr id="6" name="Picture 6"/>
@@ -652,7 +676,7 @@
                 <w:noProof/>
               </w:rPr>
               <w:drawing>
-                <wp:inline distT="0" distB="0" distL="0" distR="0" wp14:anchorId="6DAEC108" wp14:editId="6430488A">
+                <wp:inline distT="0" distB="0" distL="0" distR="0" wp14:anchorId="368F97D8" wp14:editId="3DC1146F">
                   <wp:extent cx="948629" cy="906334"/>
                   <wp:effectExtent l="0" t="0" r="4445" b="8255"/>
                   <wp:docPr id="7" name="Picture 7"/>
@@ -870,8 +894,6 @@
         </w:rPr>
         <w:t>the circuit c</w:t>
       </w:r>
-      <w:bookmarkStart w:id="0" w:name="_GoBack"/>
-      <w:bookmarkEnd w:id="0"/>
       <w:r>
         <w:rPr>
           <w:rFonts w:ascii="Muli" w:hAnsi="Muli"/>
@@ -904,7 +926,7 @@
 </file>
 
 <file path=word/endnotes.xml><?xml version="1.0" encoding="utf-8"?>
-<w:endnotes xmlns:wpc="http://schemas.microsoft.com/office/word/2010/wordprocessingCanvas" xmlns:cx="http://schemas.microsoft.com/office/drawing/2014/chartex" xmlns:mc="http://schemas.openxmlformats.org/markup-compatibility/2006" xmlns:o="urn:schemas-microsoft-com:office:office" xmlns:r="http://schemas.openxmlformats.org/officeDocument/2006/relationships" xmlns:m="http://schemas.openxmlformats.org/officeDocument/2006/math" xmlns:v="urn:schemas-microsoft-com:vml" xmlns:wp14="http://schemas.microsoft.com/office/word/2010/wordprocessingDrawing" xmlns:wp="http://schemas.openxmlformats.org/drawingml/2006/wordprocessingDrawing" xmlns:w10="urn:schemas-microsoft-com:office:word" xmlns:w="http://schemas.openxmlformats.org/wordprocessingml/2006/main" xmlns:w14="http://schemas.microsoft.com/office/word/2010/wordml" xmlns:w15="http://schemas.microsoft.com/office/word/2012/wordml" xmlns:w16se="http://schemas.microsoft.com/office/word/2015/wordml/symex" xmlns:wpg="http://schemas.microsoft.com/office/word/2010/wordprocessingGroup" xmlns:wpi="http://schemas.microsoft.com/office/word/2010/wordprocessingInk" xmlns:wne="http://schemas.microsoft.com/office/word/2006/wordml" xmlns:wps="http://schemas.microsoft.com/office/word/2010/wordprocessingShape" mc:Ignorable="w14 w15 w16se wp14">
+<w:endnotes xmlns:wpc="http://schemas.microsoft.com/office/word/2010/wordprocessingCanvas" xmlns:cx="http://schemas.microsoft.com/office/drawing/2014/chartex" xmlns:cx1="http://schemas.microsoft.com/office/drawing/2015/9/8/chartex" xmlns:cx2="http://schemas.microsoft.com/office/drawing/2015/10/21/chartex" xmlns:cx3="http://schemas.microsoft.com/office/drawing/2016/5/9/chartex" xmlns:cx4="http://schemas.microsoft.com/office/drawing/2016/5/10/chartex" xmlns:cx5="http://schemas.microsoft.com/office/drawing/2016/5/11/chartex" xmlns:cx6="http://schemas.microsoft.com/office/drawing/2016/5/12/chartex" xmlns:cx7="http://schemas.microsoft.com/office/drawing/2016/5/13/chartex" xmlns:cx8="http://schemas.microsoft.com/office/drawing/2016/5/14/chartex" xmlns:mc="http://schemas.openxmlformats.org/markup-compatibility/2006" xmlns:aink="http://schemas.microsoft.com/office/drawing/2016/ink" xmlns:am3d="http://schemas.microsoft.com/office/drawing/2017/model3d" xmlns:o="urn:schemas-microsoft-com:office:office" xmlns:oel="http://schemas.microsoft.com/office/2019/extlst" xmlns:r="http://schemas.openxmlformats.org/officeDocument/2006/relationships" xmlns:m="http://schemas.openxmlformats.org/officeDocument/2006/math" xmlns:v="urn:schemas-microsoft-com:vml" xmlns:wp14="http://schemas.microsoft.com/office/word/2010/wordprocessingDrawing" xmlns:wp="http://schemas.openxmlformats.org/drawingml/2006/wordprocessingDrawing" xmlns:w10="urn:schemas-microsoft-com:office:word" xmlns:w="http://schemas.openxmlformats.org/wordprocessingml/2006/main" xmlns:w14="http://schemas.microsoft.com/office/word/2010/wordml" xmlns:w15="http://schemas.microsoft.com/office/word/2012/wordml" xmlns:w16cex="http://schemas.microsoft.com/office/word/2018/wordml/cex" xmlns:w16cid="http://schemas.microsoft.com/office/word/2016/wordml/cid" xmlns:w16="http://schemas.microsoft.com/office/word/2018/wordml" xmlns:w16du="http://schemas.microsoft.com/office/word/2023/wordml/word16du" xmlns:w16sdtdh="http://schemas.microsoft.com/office/word/2020/wordml/sdtdatahash" xmlns:w16se="http://schemas.microsoft.com/office/word/2015/wordml/symex" xmlns:wpg="http://schemas.microsoft.com/office/word/2010/wordprocessingGroup" xmlns:wpi="http://schemas.microsoft.com/office/word/2010/wordprocessingInk" xmlns:wne="http://schemas.microsoft.com/office/word/2006/wordml" xmlns:wps="http://schemas.microsoft.com/office/word/2010/wordprocessingShape" mc:Ignorable="w14 w15 w16se w16cid w16 w16cex w16sdtdh w16du wp14">
   <w:endnote w:type="separator" w:id="-1">
     <w:p>
       <w:pPr>
@@ -929,7 +951,7 @@
 </file>
 
 <file path=word/footer1.xml><?xml version="1.0" encoding="utf-8"?>
-<w:ftr xmlns:wpc="http://schemas.microsoft.com/office/word/2010/wordprocessingCanvas" xmlns:cx="http://schemas.microsoft.com/office/drawing/2014/chartex" xmlns:mc="http://schemas.openxmlformats.org/markup-compatibility/2006" xmlns:o="urn:schemas-microsoft-com:office:office" xmlns:r="http://schemas.openxmlformats.org/officeDocument/2006/relationships" xmlns:m="http://schemas.openxmlformats.org/officeDocument/2006/math" xmlns:v="urn:schemas-microsoft-com:vml" xmlns:wp14="http://schemas.microsoft.com/office/word/2010/wordprocessingDrawing" xmlns:wp="http://schemas.openxmlformats.org/drawingml/2006/wordprocessingDrawing" xmlns:w10="urn:schemas-microsoft-com:office:word" xmlns:w="http://schemas.openxmlformats.org/wordprocessingml/2006/main" xmlns:w14="http://schemas.microsoft.com/office/word/2010/wordml" xmlns:w15="http://schemas.microsoft.com/office/word/2012/wordml" xmlns:w16se="http://schemas.microsoft.com/office/word/2015/wordml/symex" xmlns:wpg="http://schemas.microsoft.com/office/word/2010/wordprocessingGroup" xmlns:wpi="http://schemas.microsoft.com/office/word/2010/wordprocessingInk" xmlns:wne="http://schemas.microsoft.com/office/word/2006/wordml" xmlns:wps="http://schemas.microsoft.com/office/word/2010/wordprocessingShape" mc:Ignorable="w14 w15 w16se wp14">
+<w:ftr xmlns:wpc="http://schemas.microsoft.com/office/word/2010/wordprocessingCanvas" xmlns:cx="http://schemas.microsoft.com/office/drawing/2014/chartex" xmlns:cx1="http://schemas.microsoft.com/office/drawing/2015/9/8/chartex" xmlns:cx2="http://schemas.microsoft.com/office/drawing/2015/10/21/chartex" xmlns:cx3="http://schemas.microsoft.com/office/drawing/2016/5/9/chartex" xmlns:cx4="http://schemas.microsoft.com/office/drawing/2016/5/10/chartex" xmlns:cx5="http://schemas.microsoft.com/office/drawing/2016/5/11/chartex" xmlns:cx6="http://schemas.microsoft.com/office/drawing/2016/5/12/chartex" xmlns:cx7="http://schemas.microsoft.com/office/drawing/2016/5/13/chartex" xmlns:cx8="http://schemas.microsoft.com/office/drawing/2016/5/14/chartex" xmlns:mc="http://schemas.openxmlformats.org/markup-compatibility/2006" xmlns:aink="http://schemas.microsoft.com/office/drawing/2016/ink" xmlns:am3d="http://schemas.microsoft.com/office/drawing/2017/model3d" xmlns:o="urn:schemas-microsoft-com:office:office" xmlns:oel="http://schemas.microsoft.com/office/2019/extlst" xmlns:r="http://schemas.openxmlformats.org/officeDocument/2006/relationships" xmlns:m="http://schemas.openxmlformats.org/officeDocument/2006/math" xmlns:v="urn:schemas-microsoft-com:vml" xmlns:wp14="http://schemas.microsoft.com/office/word/2010/wordprocessingDrawing" xmlns:wp="http://schemas.openxmlformats.org/drawingml/2006/wordprocessingDrawing" xmlns:w10="urn:schemas-microsoft-com:office:word" xmlns:w="http://schemas.openxmlformats.org/wordprocessingml/2006/main" xmlns:w14="http://schemas.microsoft.com/office/word/2010/wordml" xmlns:w15="http://schemas.microsoft.com/office/word/2012/wordml" xmlns:w16cex="http://schemas.microsoft.com/office/word/2018/wordml/cex" xmlns:w16cid="http://schemas.microsoft.com/office/word/2016/wordml/cid" xmlns:w16="http://schemas.microsoft.com/office/word/2018/wordml" xmlns:w16du="http://schemas.microsoft.com/office/word/2023/wordml/word16du" xmlns:w16sdtdh="http://schemas.microsoft.com/office/word/2020/wordml/sdtdatahash" xmlns:w16se="http://schemas.microsoft.com/office/word/2015/wordml/symex" xmlns:wpg="http://schemas.microsoft.com/office/word/2010/wordprocessingGroup" xmlns:wpi="http://schemas.microsoft.com/office/word/2010/wordprocessingInk" xmlns:wne="http://schemas.microsoft.com/office/word/2006/wordml" xmlns:wps="http://schemas.microsoft.com/office/word/2010/wordprocessingShape" mc:Ignorable="w14 w15 w16se w16cid w16 w16cex w16sdtdh w16du wp14">
   <w:p>
     <w:pPr>
       <w:pStyle w:val="Footer"/>
@@ -958,7 +980,7 @@
 </file>
 
 <file path=word/footnotes.xml><?xml version="1.0" encoding="utf-8"?>
-<w:footnotes xmlns:wpc="http://schemas.microsoft.com/office/word/2010/wordprocessingCanvas" xmlns:cx="http://schemas.microsoft.com/office/drawing/2014/chartex" xmlns:mc="http://schemas.openxmlformats.org/markup-compatibility/2006" xmlns:o="urn:schemas-microsoft-com:office:office" xmlns:r="http://schemas.openxmlformats.org/officeDocument/2006/relationships" xmlns:m="http://schemas.openxmlformats.org/officeDocument/2006/math" xmlns:v="urn:schemas-microsoft-com:vml" xmlns:wp14="http://schemas.microsoft.com/office/word/2010/wordprocessingDrawing" xmlns:wp="http://schemas.openxmlformats.org/drawingml/2006/wordprocessingDrawing" xmlns:w10="urn:schemas-microsoft-com:office:word" xmlns:w="http://schemas.openxmlformats.org/wordprocessingml/2006/main" xmlns:w14="http://schemas.microsoft.com/office/word/2010/wordml" xmlns:w15="http://schemas.microsoft.com/office/word/2012/wordml" xmlns:w16se="http://schemas.microsoft.com/office/word/2015/wordml/symex" xmlns:wpg="http://schemas.microsoft.com/office/word/2010/wordprocessingGroup" xmlns:wpi="http://schemas.microsoft.com/office/word/2010/wordprocessingInk" xmlns:wne="http://schemas.microsoft.com/office/word/2006/wordml" xmlns:wps="http://schemas.microsoft.com/office/word/2010/wordprocessingShape" mc:Ignorable="w14 w15 w16se wp14">
+<w:footnotes xmlns:wpc="http://schemas.microsoft.com/office/word/2010/wordprocessingCanvas" xmlns:cx="http://schemas.microsoft.com/office/drawing/2014/chartex" xmlns:cx1="http://schemas.microsoft.com/office/drawing/2015/9/8/chartex" xmlns:cx2="http://schemas.microsoft.com/office/drawing/2015/10/21/chartex" xmlns:cx3="http://schemas.microsoft.com/office/drawing/2016/5/9/chartex" xmlns:cx4="http://schemas.microsoft.com/office/drawing/2016/5/10/chartex" xmlns:cx5="http://schemas.microsoft.com/office/drawing/2016/5/11/chartex" xmlns:cx6="http://schemas.microsoft.com/office/drawing/2016/5/12/chartex" xmlns:cx7="http://schemas.microsoft.com/office/drawing/2016/5/13/chartex" xmlns:cx8="http://schemas.microsoft.com/office/drawing/2016/5/14/chartex" xmlns:mc="http://schemas.openxmlformats.org/markup-compatibility/2006" xmlns:aink="http://schemas.microsoft.com/office/drawing/2016/ink" xmlns:am3d="http://schemas.microsoft.com/office/drawing/2017/model3d" xmlns:o="urn:schemas-microsoft-com:office:office" xmlns:oel="http://schemas.microsoft.com/office/2019/extlst" xmlns:r="http://schemas.openxmlformats.org/officeDocument/2006/relationships" xmlns:m="http://schemas.openxmlformats.org/officeDocument/2006/math" xmlns:v="urn:schemas-microsoft-com:vml" xmlns:wp14="http://schemas.microsoft.com/office/word/2010/wordprocessingDrawing" xmlns:wp="http://schemas.openxmlformats.org/drawingml/2006/wordprocessingDrawing" xmlns:w10="urn:schemas-microsoft-com:office:word" xmlns:w="http://schemas.openxmlformats.org/wordprocessingml/2006/main" xmlns:w14="http://schemas.microsoft.com/office/word/2010/wordml" xmlns:w15="http://schemas.microsoft.com/office/word/2012/wordml" xmlns:w16cex="http://schemas.microsoft.com/office/word/2018/wordml/cex" xmlns:w16cid="http://schemas.microsoft.com/office/word/2016/wordml/cid" xmlns:w16="http://schemas.microsoft.com/office/word/2018/wordml" xmlns:w16du="http://schemas.microsoft.com/office/word/2023/wordml/word16du" xmlns:w16sdtdh="http://schemas.microsoft.com/office/word/2020/wordml/sdtdatahash" xmlns:w16se="http://schemas.microsoft.com/office/word/2015/wordml/symex" xmlns:wpg="http://schemas.microsoft.com/office/word/2010/wordprocessingGroup" xmlns:wpi="http://schemas.microsoft.com/office/word/2010/wordprocessingInk" xmlns:wne="http://schemas.microsoft.com/office/word/2006/wordml" xmlns:wps="http://schemas.microsoft.com/office/word/2010/wordprocessingShape" mc:Ignorable="w14 w15 w16se w16cid w16 w16cex w16sdtdh w16du wp14">
   <w:footnote w:type="separator" w:id="-1">
     <w:p>
       <w:pPr>
@@ -983,7 +1005,7 @@
 </file>
 
 <file path=word/numbering.xml><?xml version="1.0" encoding="utf-8"?>
-<w:numbering xmlns:wpc="http://schemas.microsoft.com/office/word/2010/wordprocessingCanvas" xmlns:cx="http://schemas.microsoft.com/office/drawing/2014/chartex" xmlns:mc="http://schemas.openxmlformats.org/markup-compatibility/2006" xmlns:o="urn:schemas-microsoft-com:office:office" xmlns:r="http://schemas.openxmlformats.org/officeDocument/2006/relationships" xmlns:m="http://schemas.openxmlformats.org/officeDocument/2006/math" xmlns:v="urn:schemas-microsoft-com:vml" xmlns:wp14="http://schemas.microsoft.com/office/word/2010/wordprocessingDrawing" xmlns:wp="http://schemas.openxmlformats.org/drawingml/2006/wordprocessingDrawing" xmlns:w10="urn:schemas-microsoft-com:office:word" xmlns:w="http://schemas.openxmlformats.org/wordprocessingml/2006/main" xmlns:w14="http://schemas.microsoft.com/office/word/2010/wordml" xmlns:w15="http://schemas.microsoft.com/office/word/2012/wordml" xmlns:w16se="http://schemas.microsoft.com/office/word/2015/wordml/symex" xmlns:wpg="http://schemas.microsoft.com/office/word/2010/wordprocessingGroup" xmlns:wpi="http://schemas.microsoft.com/office/word/2010/wordprocessingInk" xmlns:wne="http://schemas.microsoft.com/office/word/2006/wordml" xmlns:wps="http://schemas.microsoft.com/office/word/2010/wordprocessingShape" mc:Ignorable="w14 w15 w16se wp14">
+<w:numbering xmlns:wpc="http://schemas.microsoft.com/office/word/2010/wordprocessingCanvas" xmlns:cx="http://schemas.microsoft.com/office/drawing/2014/chartex" xmlns:cx1="http://schemas.microsoft.com/office/drawing/2015/9/8/chartex" xmlns:cx2="http://schemas.microsoft.com/office/drawing/2015/10/21/chartex" xmlns:cx3="http://schemas.microsoft.com/office/drawing/2016/5/9/chartex" xmlns:cx4="http://schemas.microsoft.com/office/drawing/2016/5/10/chartex" xmlns:cx5="http://schemas.microsoft.com/office/drawing/2016/5/11/chartex" xmlns:cx6="http://schemas.microsoft.com/office/drawing/2016/5/12/chartex" xmlns:cx7="http://schemas.microsoft.com/office/drawing/2016/5/13/chartex" xmlns:cx8="http://schemas.microsoft.com/office/drawing/2016/5/14/chartex" xmlns:mc="http://schemas.openxmlformats.org/markup-compatibility/2006" xmlns:aink="http://schemas.microsoft.com/office/drawing/2016/ink" xmlns:am3d="http://schemas.microsoft.com/office/drawing/2017/model3d" xmlns:o="urn:schemas-microsoft-com:office:office" xmlns:oel="http://schemas.microsoft.com/office/2019/extlst" xmlns:r="http://schemas.openxmlformats.org/officeDocument/2006/relationships" xmlns:m="http://schemas.openxmlformats.org/officeDocument/2006/math" xmlns:v="urn:schemas-microsoft-com:vml" xmlns:wp14="http://schemas.microsoft.com/office/word/2010/wordprocessingDrawing" xmlns:wp="http://schemas.openxmlformats.org/drawingml/2006/wordprocessingDrawing" xmlns:w10="urn:schemas-microsoft-com:office:word" xmlns:w="http://schemas.openxmlformats.org/wordprocessingml/2006/main" xmlns:w14="http://schemas.microsoft.com/office/word/2010/wordml" xmlns:w15="http://schemas.microsoft.com/office/word/2012/wordml" xmlns:w16cex="http://schemas.microsoft.com/office/word/2018/wordml/cex" xmlns:w16cid="http://schemas.microsoft.com/office/word/2016/wordml/cid" xmlns:w16="http://schemas.microsoft.com/office/word/2018/wordml" xmlns:w16du="http://schemas.microsoft.com/office/word/2023/wordml/word16du" xmlns:w16sdtdh="http://schemas.microsoft.com/office/word/2020/wordml/sdtdatahash" xmlns:w16se="http://schemas.microsoft.com/office/word/2015/wordml/symex" xmlns:wpg="http://schemas.microsoft.com/office/word/2010/wordprocessingGroup" xmlns:wpi="http://schemas.microsoft.com/office/word/2010/wordprocessingInk" xmlns:wne="http://schemas.microsoft.com/office/word/2006/wordml" xmlns:wps="http://schemas.microsoft.com/office/word/2010/wordprocessingShape" mc:Ignorable="w14 w15 w16se w16cid w16 w16cex w16sdtdh w16du wp14">
   <w:abstractNum w:abstractNumId="0" w15:restartNumberingAfterBreak="0">
     <w:nsid w:val="6D8C54C7"/>
     <w:multiLevelType w:val="hybridMultilevel"/>
@@ -1073,14 +1095,14 @@
       </w:pPr>
     </w:lvl>
   </w:abstractNum>
-  <w:num w:numId="1">
+  <w:num w:numId="1" w16cid:durableId="986010387">
     <w:abstractNumId w:val="0"/>
   </w:num>
 </w:numbering>
 </file>
 
 <file path=word/styles.xml><?xml version="1.0" encoding="utf-8"?>
-<w:styles xmlns:mc="http://schemas.openxmlformats.org/markup-compatibility/2006" xmlns:r="http://schemas.openxmlformats.org/officeDocument/2006/relationships" xmlns:w="http://schemas.openxmlformats.org/wordprocessingml/2006/main" xmlns:w14="http://schemas.microsoft.com/office/word/2010/wordml" xmlns:w15="http://schemas.microsoft.com/office/word/2012/wordml" xmlns:w16se="http://schemas.microsoft.com/office/word/2015/wordml/symex" mc:Ignorable="w14 w15 w16se">
+<w:styles xmlns:mc="http://schemas.openxmlformats.org/markup-compatibility/2006" xmlns:r="http://schemas.openxmlformats.org/officeDocument/2006/relationships" xmlns:w="http://schemas.openxmlformats.org/wordprocessingml/2006/main" xmlns:w14="http://schemas.microsoft.com/office/word/2010/wordml" xmlns:w15="http://schemas.microsoft.com/office/word/2012/wordml" xmlns:w16cex="http://schemas.microsoft.com/office/word/2018/wordml/cex" xmlns:w16cid="http://schemas.microsoft.com/office/word/2016/wordml/cid" xmlns:w16="http://schemas.microsoft.com/office/word/2018/wordml" xmlns:w16du="http://schemas.microsoft.com/office/word/2023/wordml/word16du" xmlns:w16sdtdh="http://schemas.microsoft.com/office/word/2020/wordml/sdtdatahash" xmlns:w16se="http://schemas.microsoft.com/office/word/2015/wordml/symex" mc:Ignorable="w14 w15 w16se w16cid w16 w16cex w16sdtdh w16du">
   <w:docDefaults>
     <w:rPrDefault>
       <w:rPr>
@@ -1096,7 +1118,7 @@
       </w:pPr>
     </w:pPrDefault>
   </w:docDefaults>
-  <w:latentStyles w:defLockedState="0" w:defUIPriority="99" w:defSemiHidden="0" w:defUnhideWhenUsed="0" w:defQFormat="0" w:count="371">
+  <w:latentStyles w:defLockedState="0" w:defUIPriority="99" w:defSemiHidden="0" w:defUnhideWhenUsed="0" w:defQFormat="0" w:count="376">
     <w:lsdException w:name="Normal" w:uiPriority="0" w:qFormat="1"/>
     <w:lsdException w:name="heading 1" w:uiPriority="9" w:qFormat="1"/>
     <w:lsdException w:name="heading 2" w:semiHidden="1" w:uiPriority="9" w:unhideWhenUsed="1" w:qFormat="1"/>
@@ -1468,6 +1490,11 @@
     <w:lsdException w:name="List Table 5 Dark Accent 6" w:uiPriority="50"/>
     <w:lsdException w:name="List Table 6 Colorful Accent 6" w:uiPriority="51"/>
     <w:lsdException w:name="List Table 7 Colorful Accent 6" w:uiPriority="52"/>
+    <w:lsdException w:name="Mention" w:semiHidden="1" w:unhideWhenUsed="1"/>
+    <w:lsdException w:name="Smart Hyperlink" w:semiHidden="1" w:unhideWhenUsed="1"/>
+    <w:lsdException w:name="Hashtag" w:semiHidden="1" w:unhideWhenUsed="1"/>
+    <w:lsdException w:name="Unresolved Mention" w:semiHidden="1" w:unhideWhenUsed="1"/>
+    <w:lsdException w:name="Smart Link" w:semiHidden="1" w:unhideWhenUsed="1"/>
   </w:latentStyles>
   <w:style w:type="paragraph" w:default="1" w:styleId="Normal">
     <w:name w:val="Normal"/>

</xml_diff>

<commit_message>
updated form and ilao logo in instructions plus minor standards improvements
</commit_message>
<xml_diff>
--- a/docassemble/EfilingExemptionCircuitCourt/data/templates/Instructions_efiling_exemption_circuit_court.docx
+++ b/docassemble/EfilingExemptionCircuitCourt/data/templates/Instructions_efiling_exemption_circuit_court.docx
@@ -1,6 +1,6 @@
 
 <file path=word/document.xml><?xml version="1.0" encoding="utf-8"?>
-<w:document xmlns:wpc="http://schemas.microsoft.com/office/word/2010/wordprocessingCanvas" xmlns:cx="http://schemas.microsoft.com/office/drawing/2014/chartex" xmlns:cx1="http://schemas.microsoft.com/office/drawing/2015/9/8/chartex" xmlns:cx2="http://schemas.microsoft.com/office/drawing/2015/10/21/chartex" xmlns:cx3="http://schemas.microsoft.com/office/drawing/2016/5/9/chartex" xmlns:cx4="http://schemas.microsoft.com/office/drawing/2016/5/10/chartex" xmlns:cx5="http://schemas.microsoft.com/office/drawing/2016/5/11/chartex" xmlns:cx6="http://schemas.microsoft.com/office/drawing/2016/5/12/chartex" xmlns:cx7="http://schemas.microsoft.com/office/drawing/2016/5/13/chartex" xmlns:cx8="http://schemas.microsoft.com/office/drawing/2016/5/14/chartex" xmlns:mc="http://schemas.openxmlformats.org/markup-compatibility/2006" xmlns:aink="http://schemas.microsoft.com/office/drawing/2016/ink" xmlns:am3d="http://schemas.microsoft.com/office/drawing/2017/model3d" xmlns:o="urn:schemas-microsoft-com:office:office" xmlns:oel="http://schemas.microsoft.com/office/2019/extlst" xmlns:r="http://schemas.openxmlformats.org/officeDocument/2006/relationships" xmlns:m="http://schemas.openxmlformats.org/officeDocument/2006/math" xmlns:v="urn:schemas-microsoft-com:vml" xmlns:wp14="http://schemas.microsoft.com/office/word/2010/wordprocessingDrawing" xmlns:wp="http://schemas.openxmlformats.org/drawingml/2006/wordprocessingDrawing" xmlns:w10="urn:schemas-microsoft-com:office:word" xmlns:w="http://schemas.openxmlformats.org/wordprocessingml/2006/main" xmlns:w14="http://schemas.microsoft.com/office/word/2010/wordml" xmlns:w15="http://schemas.microsoft.com/office/word/2012/wordml" xmlns:w16cex="http://schemas.microsoft.com/office/word/2018/wordml/cex" xmlns:w16cid="http://schemas.microsoft.com/office/word/2016/wordml/cid" xmlns:w16="http://schemas.microsoft.com/office/word/2018/wordml" xmlns:w16du="http://schemas.microsoft.com/office/word/2023/wordml/word16du" xmlns:w16sdtdh="http://schemas.microsoft.com/office/word/2020/wordml/sdtdatahash" xmlns:w16se="http://schemas.microsoft.com/office/word/2015/wordml/symex" xmlns:wpg="http://schemas.microsoft.com/office/word/2010/wordprocessingGroup" xmlns:wpi="http://schemas.microsoft.com/office/word/2010/wordprocessingInk" xmlns:wne="http://schemas.microsoft.com/office/word/2006/wordml" xmlns:wps="http://schemas.microsoft.com/office/word/2010/wordprocessingShape" mc:Ignorable="w14 w15 w16se w16cid w16 w16cex w16sdtdh w16du wp14">
+<w:document xmlns:wpc="http://schemas.microsoft.com/office/word/2010/wordprocessingCanvas" xmlns:cx="http://schemas.microsoft.com/office/drawing/2014/chartex" xmlns:cx1="http://schemas.microsoft.com/office/drawing/2015/9/8/chartex" xmlns:cx2="http://schemas.microsoft.com/office/drawing/2015/10/21/chartex" xmlns:cx3="http://schemas.microsoft.com/office/drawing/2016/5/9/chartex" xmlns:cx4="http://schemas.microsoft.com/office/drawing/2016/5/10/chartex" xmlns:cx5="http://schemas.microsoft.com/office/drawing/2016/5/11/chartex" xmlns:cx6="http://schemas.microsoft.com/office/drawing/2016/5/12/chartex" xmlns:cx7="http://schemas.microsoft.com/office/drawing/2016/5/13/chartex" xmlns:cx8="http://schemas.microsoft.com/office/drawing/2016/5/14/chartex" xmlns:mc="http://schemas.openxmlformats.org/markup-compatibility/2006" xmlns:aink="http://schemas.microsoft.com/office/drawing/2016/ink" xmlns:am3d="http://schemas.microsoft.com/office/drawing/2017/model3d" xmlns:o="urn:schemas-microsoft-com:office:office" xmlns:oel="http://schemas.microsoft.com/office/2019/extlst" xmlns:r="http://schemas.openxmlformats.org/officeDocument/2006/relationships" xmlns:m="http://schemas.openxmlformats.org/officeDocument/2006/math" xmlns:v="urn:schemas-microsoft-com:vml" xmlns:wp14="http://schemas.microsoft.com/office/word/2010/wordprocessingDrawing" xmlns:wp="http://schemas.openxmlformats.org/drawingml/2006/wordprocessingDrawing" xmlns:w10="urn:schemas-microsoft-com:office:word" xmlns:w="http://schemas.openxmlformats.org/wordprocessingml/2006/main" xmlns:w14="http://schemas.microsoft.com/office/word/2010/wordml" xmlns:w15="http://schemas.microsoft.com/office/word/2012/wordml" xmlns:w16cex="http://schemas.microsoft.com/office/word/2018/wordml/cex" xmlns:w16cid="http://schemas.microsoft.com/office/word/2016/wordml/cid" xmlns:w16="http://schemas.microsoft.com/office/word/2018/wordml" xmlns:w16du="http://schemas.microsoft.com/office/word/2023/wordml/word16du" xmlns:w16sdtdh="http://schemas.microsoft.com/office/word/2020/wordml/sdtdatahash" xmlns:w16sdtfl="http://schemas.microsoft.com/office/word/2024/wordml/sdtformatlock" xmlns:w16se="http://schemas.microsoft.com/office/word/2015/wordml/symex" xmlns:wpg="http://schemas.microsoft.com/office/word/2010/wordprocessingGroup" xmlns:wpi="http://schemas.microsoft.com/office/word/2010/wordprocessingInk" xmlns:wne="http://schemas.microsoft.com/office/word/2006/wordml" xmlns:wps="http://schemas.microsoft.com/office/word/2010/wordprocessingShape" mc:Ignorable="w14 w15 w16se w16cid w16 w16cex w16sdtdh w16sdtfl w16du wp14">
   <w:body>
     <w:p>
       <w:pPr>
@@ -15,24 +15,23 @@
       </w:pPr>
       <w:r>
         <w:rPr>
-          <w:rFonts w:ascii="Muli" w:hAnsi="Muli"/>
           <w:noProof/>
           <w:sz w:val="24"/>
           <w:szCs w:val="24"/>
         </w:rPr>
         <w:drawing>
-          <wp:anchor distT="0" distB="0" distL="114300" distR="114300" simplePos="0" relativeHeight="251659264" behindDoc="1" locked="0" layoutInCell="1" allowOverlap="1" wp14:anchorId="7E41C1C9" wp14:editId="3BB43208">
+          <wp:anchor distT="0" distB="0" distL="114300" distR="114300" simplePos="0" relativeHeight="251659264" behindDoc="1" locked="0" layoutInCell="1" allowOverlap="1" wp14:anchorId="0CF010C5" wp14:editId="79B3DF65">
             <wp:simplePos x="0" y="0"/>
-            <wp:positionH relativeFrom="column">
-              <wp:posOffset>5038725</wp:posOffset>
+            <wp:positionH relativeFrom="margin">
+              <wp:align>right</wp:align>
             </wp:positionH>
             <wp:positionV relativeFrom="paragraph">
-              <wp:posOffset>-167640</wp:posOffset>
+              <wp:posOffset>9525</wp:posOffset>
             </wp:positionV>
-            <wp:extent cx="1143000" cy="1143000"/>
-            <wp:effectExtent l="0" t="0" r="0" b="0"/>
+            <wp:extent cx="1385174" cy="715857"/>
+            <wp:effectExtent l="0" t="0" r="5715" b="8255"/>
             <wp:wrapNone/>
-            <wp:docPr id="1" name="Picture 1"/>
+            <wp:docPr id="1" name="Picture 1" descr="A blue and grey triangle with a black background&#10;&#10;AI-generated content may be incorrect."/>
             <wp:cNvGraphicFramePr>
               <a:graphicFrameLocks xmlns:a="http://schemas.openxmlformats.org/drawingml/2006/main" noChangeAspect="1"/>
             </wp:cNvGraphicFramePr>
@@ -40,11 +39,11 @@
               <a:graphicData uri="http://schemas.openxmlformats.org/drawingml/2006/picture">
                 <pic:pic xmlns:pic="http://schemas.openxmlformats.org/drawingml/2006/picture">
                   <pic:nvPicPr>
-                    <pic:cNvPr id="1" name="Picture 1"/>
+                    <pic:cNvPr id="1" name="Picture 1" descr="A blue and grey triangle with a black background&#10;&#10;AI-generated content may be incorrect."/>
                     <pic:cNvPicPr/>
                   </pic:nvPicPr>
                   <pic:blipFill>
-                    <a:blip r:embed="rId7">
+                    <a:blip r:embed="rId7" cstate="print">
                       <a:extLst>
                         <a:ext uri="{28A0092B-C50C-407E-A947-70E740481C1C}">
                           <a14:useLocalDpi xmlns:a14="http://schemas.microsoft.com/office/drawing/2010/main" val="0"/>
@@ -58,7 +57,7 @@
                   <pic:spPr>
                     <a:xfrm>
                       <a:off x="0" y="0"/>
-                      <a:ext cx="1143000" cy="1143000"/>
+                      <a:ext cx="1385174" cy="715857"/>
                     </a:xfrm>
                     <a:prstGeom prst="rect">
                       <a:avLst/>
@@ -67,6 +66,12 @@
                 </pic:pic>
               </a:graphicData>
             </a:graphic>
+            <wp14:sizeRelH relativeFrom="margin">
+              <wp14:pctWidth>0</wp14:pctWidth>
+            </wp14:sizeRelH>
+            <wp14:sizeRelV relativeFrom="margin">
+              <wp14:pctHeight>0</wp14:pctHeight>
+            </wp14:sizeRelV>
           </wp:anchor>
         </w:drawing>
       </w:r>
@@ -507,7 +512,23 @@
                 <w:sz w:val="28"/>
                 <w:szCs w:val="28"/>
               </w:rPr>
-              <w:t xml:space="preserve"> if you did not already add your e-signature</w:t>
+              <w:t xml:space="preserve"> if you </w:t>
+            </w:r>
+            <w:r>
+              <w:rPr>
+                <w:rFonts w:ascii="Muli" w:hAnsi="Muli"/>
+                <w:sz w:val="28"/>
+                <w:szCs w:val="28"/>
+              </w:rPr>
+              <w:t>have not already added</w:t>
+            </w:r>
+            <w:r>
+              <w:rPr>
+                <w:rFonts w:ascii="Muli" w:hAnsi="Muli"/>
+                <w:sz w:val="28"/>
+                <w:szCs w:val="28"/>
+              </w:rPr>
+              <w:t xml:space="preserve"> your e-signature</w:t>
             </w:r>
             <w:r>
               <w:rPr>
@@ -926,7 +947,7 @@
 </file>
 
 <file path=word/endnotes.xml><?xml version="1.0" encoding="utf-8"?>
-<w:endnotes xmlns:wpc="http://schemas.microsoft.com/office/word/2010/wordprocessingCanvas" xmlns:cx="http://schemas.microsoft.com/office/drawing/2014/chartex" xmlns:cx1="http://schemas.microsoft.com/office/drawing/2015/9/8/chartex" xmlns:cx2="http://schemas.microsoft.com/office/drawing/2015/10/21/chartex" xmlns:cx3="http://schemas.microsoft.com/office/drawing/2016/5/9/chartex" xmlns:cx4="http://schemas.microsoft.com/office/drawing/2016/5/10/chartex" xmlns:cx5="http://schemas.microsoft.com/office/drawing/2016/5/11/chartex" xmlns:cx6="http://schemas.microsoft.com/office/drawing/2016/5/12/chartex" xmlns:cx7="http://schemas.microsoft.com/office/drawing/2016/5/13/chartex" xmlns:cx8="http://schemas.microsoft.com/office/drawing/2016/5/14/chartex" xmlns:mc="http://schemas.openxmlformats.org/markup-compatibility/2006" xmlns:aink="http://schemas.microsoft.com/office/drawing/2016/ink" xmlns:am3d="http://schemas.microsoft.com/office/drawing/2017/model3d" xmlns:o="urn:schemas-microsoft-com:office:office" xmlns:oel="http://schemas.microsoft.com/office/2019/extlst" xmlns:r="http://schemas.openxmlformats.org/officeDocument/2006/relationships" xmlns:m="http://schemas.openxmlformats.org/officeDocument/2006/math" xmlns:v="urn:schemas-microsoft-com:vml" xmlns:wp14="http://schemas.microsoft.com/office/word/2010/wordprocessingDrawing" xmlns:wp="http://schemas.openxmlformats.org/drawingml/2006/wordprocessingDrawing" xmlns:w10="urn:schemas-microsoft-com:office:word" xmlns:w="http://schemas.openxmlformats.org/wordprocessingml/2006/main" xmlns:w14="http://schemas.microsoft.com/office/word/2010/wordml" xmlns:w15="http://schemas.microsoft.com/office/word/2012/wordml" xmlns:w16cex="http://schemas.microsoft.com/office/word/2018/wordml/cex" xmlns:w16cid="http://schemas.microsoft.com/office/word/2016/wordml/cid" xmlns:w16="http://schemas.microsoft.com/office/word/2018/wordml" xmlns:w16du="http://schemas.microsoft.com/office/word/2023/wordml/word16du" xmlns:w16sdtdh="http://schemas.microsoft.com/office/word/2020/wordml/sdtdatahash" xmlns:w16se="http://schemas.microsoft.com/office/word/2015/wordml/symex" xmlns:wpg="http://schemas.microsoft.com/office/word/2010/wordprocessingGroup" xmlns:wpi="http://schemas.microsoft.com/office/word/2010/wordprocessingInk" xmlns:wne="http://schemas.microsoft.com/office/word/2006/wordml" xmlns:wps="http://schemas.microsoft.com/office/word/2010/wordprocessingShape" mc:Ignorable="w14 w15 w16se w16cid w16 w16cex w16sdtdh w16du wp14">
+<w:endnotes xmlns:wpc="http://schemas.microsoft.com/office/word/2010/wordprocessingCanvas" xmlns:cx="http://schemas.microsoft.com/office/drawing/2014/chartex" xmlns:cx1="http://schemas.microsoft.com/office/drawing/2015/9/8/chartex" xmlns:cx2="http://schemas.microsoft.com/office/drawing/2015/10/21/chartex" xmlns:cx3="http://schemas.microsoft.com/office/drawing/2016/5/9/chartex" xmlns:cx4="http://schemas.microsoft.com/office/drawing/2016/5/10/chartex" xmlns:cx5="http://schemas.microsoft.com/office/drawing/2016/5/11/chartex" xmlns:cx6="http://schemas.microsoft.com/office/drawing/2016/5/12/chartex" xmlns:cx7="http://schemas.microsoft.com/office/drawing/2016/5/13/chartex" xmlns:cx8="http://schemas.microsoft.com/office/drawing/2016/5/14/chartex" xmlns:mc="http://schemas.openxmlformats.org/markup-compatibility/2006" xmlns:aink="http://schemas.microsoft.com/office/drawing/2016/ink" xmlns:am3d="http://schemas.microsoft.com/office/drawing/2017/model3d" xmlns:o="urn:schemas-microsoft-com:office:office" xmlns:oel="http://schemas.microsoft.com/office/2019/extlst" xmlns:r="http://schemas.openxmlformats.org/officeDocument/2006/relationships" xmlns:m="http://schemas.openxmlformats.org/officeDocument/2006/math" xmlns:v="urn:schemas-microsoft-com:vml" xmlns:wp14="http://schemas.microsoft.com/office/word/2010/wordprocessingDrawing" xmlns:wp="http://schemas.openxmlformats.org/drawingml/2006/wordprocessingDrawing" xmlns:w10="urn:schemas-microsoft-com:office:word" xmlns:w="http://schemas.openxmlformats.org/wordprocessingml/2006/main" xmlns:w14="http://schemas.microsoft.com/office/word/2010/wordml" xmlns:w15="http://schemas.microsoft.com/office/word/2012/wordml" xmlns:w16cex="http://schemas.microsoft.com/office/word/2018/wordml/cex" xmlns:w16cid="http://schemas.microsoft.com/office/word/2016/wordml/cid" xmlns:w16="http://schemas.microsoft.com/office/word/2018/wordml" xmlns:w16du="http://schemas.microsoft.com/office/word/2023/wordml/word16du" xmlns:w16sdtdh="http://schemas.microsoft.com/office/word/2020/wordml/sdtdatahash" xmlns:w16sdtfl="http://schemas.microsoft.com/office/word/2024/wordml/sdtformatlock" xmlns:w16se="http://schemas.microsoft.com/office/word/2015/wordml/symex" xmlns:wpg="http://schemas.microsoft.com/office/word/2010/wordprocessingGroup" xmlns:wpi="http://schemas.microsoft.com/office/word/2010/wordprocessingInk" xmlns:wne="http://schemas.microsoft.com/office/word/2006/wordml" xmlns:wps="http://schemas.microsoft.com/office/word/2010/wordprocessingShape" mc:Ignorable="w14 w15 w16se w16cid w16 w16cex w16sdtdh w16sdtfl w16du wp14">
   <w:endnote w:type="separator" w:id="-1">
     <w:p>
       <w:pPr>
@@ -951,7 +972,7 @@
 </file>
 
 <file path=word/footer1.xml><?xml version="1.0" encoding="utf-8"?>
-<w:ftr xmlns:wpc="http://schemas.microsoft.com/office/word/2010/wordprocessingCanvas" xmlns:cx="http://schemas.microsoft.com/office/drawing/2014/chartex" xmlns:cx1="http://schemas.microsoft.com/office/drawing/2015/9/8/chartex" xmlns:cx2="http://schemas.microsoft.com/office/drawing/2015/10/21/chartex" xmlns:cx3="http://schemas.microsoft.com/office/drawing/2016/5/9/chartex" xmlns:cx4="http://schemas.microsoft.com/office/drawing/2016/5/10/chartex" xmlns:cx5="http://schemas.microsoft.com/office/drawing/2016/5/11/chartex" xmlns:cx6="http://schemas.microsoft.com/office/drawing/2016/5/12/chartex" xmlns:cx7="http://schemas.microsoft.com/office/drawing/2016/5/13/chartex" xmlns:cx8="http://schemas.microsoft.com/office/drawing/2016/5/14/chartex" xmlns:mc="http://schemas.openxmlformats.org/markup-compatibility/2006" xmlns:aink="http://schemas.microsoft.com/office/drawing/2016/ink" xmlns:am3d="http://schemas.microsoft.com/office/drawing/2017/model3d" xmlns:o="urn:schemas-microsoft-com:office:office" xmlns:oel="http://schemas.microsoft.com/office/2019/extlst" xmlns:r="http://schemas.openxmlformats.org/officeDocument/2006/relationships" xmlns:m="http://schemas.openxmlformats.org/officeDocument/2006/math" xmlns:v="urn:schemas-microsoft-com:vml" xmlns:wp14="http://schemas.microsoft.com/office/word/2010/wordprocessingDrawing" xmlns:wp="http://schemas.openxmlformats.org/drawingml/2006/wordprocessingDrawing" xmlns:w10="urn:schemas-microsoft-com:office:word" xmlns:w="http://schemas.openxmlformats.org/wordprocessingml/2006/main" xmlns:w14="http://schemas.microsoft.com/office/word/2010/wordml" xmlns:w15="http://schemas.microsoft.com/office/word/2012/wordml" xmlns:w16cex="http://schemas.microsoft.com/office/word/2018/wordml/cex" xmlns:w16cid="http://schemas.microsoft.com/office/word/2016/wordml/cid" xmlns:w16="http://schemas.microsoft.com/office/word/2018/wordml" xmlns:w16du="http://schemas.microsoft.com/office/word/2023/wordml/word16du" xmlns:w16sdtdh="http://schemas.microsoft.com/office/word/2020/wordml/sdtdatahash" xmlns:w16se="http://schemas.microsoft.com/office/word/2015/wordml/symex" xmlns:wpg="http://schemas.microsoft.com/office/word/2010/wordprocessingGroup" xmlns:wpi="http://schemas.microsoft.com/office/word/2010/wordprocessingInk" xmlns:wne="http://schemas.microsoft.com/office/word/2006/wordml" xmlns:wps="http://schemas.microsoft.com/office/word/2010/wordprocessingShape" mc:Ignorable="w14 w15 w16se w16cid w16 w16cex w16sdtdh w16du wp14">
+<w:ftr xmlns:wpc="http://schemas.microsoft.com/office/word/2010/wordprocessingCanvas" xmlns:cx="http://schemas.microsoft.com/office/drawing/2014/chartex" xmlns:cx1="http://schemas.microsoft.com/office/drawing/2015/9/8/chartex" xmlns:cx2="http://schemas.microsoft.com/office/drawing/2015/10/21/chartex" xmlns:cx3="http://schemas.microsoft.com/office/drawing/2016/5/9/chartex" xmlns:cx4="http://schemas.microsoft.com/office/drawing/2016/5/10/chartex" xmlns:cx5="http://schemas.microsoft.com/office/drawing/2016/5/11/chartex" xmlns:cx6="http://schemas.microsoft.com/office/drawing/2016/5/12/chartex" xmlns:cx7="http://schemas.microsoft.com/office/drawing/2016/5/13/chartex" xmlns:cx8="http://schemas.microsoft.com/office/drawing/2016/5/14/chartex" xmlns:mc="http://schemas.openxmlformats.org/markup-compatibility/2006" xmlns:aink="http://schemas.microsoft.com/office/drawing/2016/ink" xmlns:am3d="http://schemas.microsoft.com/office/drawing/2017/model3d" xmlns:o="urn:schemas-microsoft-com:office:office" xmlns:oel="http://schemas.microsoft.com/office/2019/extlst" xmlns:r="http://schemas.openxmlformats.org/officeDocument/2006/relationships" xmlns:m="http://schemas.openxmlformats.org/officeDocument/2006/math" xmlns:v="urn:schemas-microsoft-com:vml" xmlns:wp14="http://schemas.microsoft.com/office/word/2010/wordprocessingDrawing" xmlns:wp="http://schemas.openxmlformats.org/drawingml/2006/wordprocessingDrawing" xmlns:w10="urn:schemas-microsoft-com:office:word" xmlns:w="http://schemas.openxmlformats.org/wordprocessingml/2006/main" xmlns:w14="http://schemas.microsoft.com/office/word/2010/wordml" xmlns:w15="http://schemas.microsoft.com/office/word/2012/wordml" xmlns:w16cex="http://schemas.microsoft.com/office/word/2018/wordml/cex" xmlns:w16cid="http://schemas.microsoft.com/office/word/2016/wordml/cid" xmlns:w16="http://schemas.microsoft.com/office/word/2018/wordml" xmlns:w16du="http://schemas.microsoft.com/office/word/2023/wordml/word16du" xmlns:w16sdtdh="http://schemas.microsoft.com/office/word/2020/wordml/sdtdatahash" xmlns:w16sdtfl="http://schemas.microsoft.com/office/word/2024/wordml/sdtformatlock" xmlns:w16se="http://schemas.microsoft.com/office/word/2015/wordml/symex" xmlns:wpg="http://schemas.microsoft.com/office/word/2010/wordprocessingGroup" xmlns:wpi="http://schemas.microsoft.com/office/word/2010/wordprocessingInk" xmlns:wne="http://schemas.microsoft.com/office/word/2006/wordml" xmlns:wps="http://schemas.microsoft.com/office/word/2010/wordprocessingShape" mc:Ignorable="w14 w15 w16se w16cid w16 w16cex w16sdtdh w16sdtfl w16du wp14">
   <w:p>
     <w:pPr>
       <w:pStyle w:val="Footer"/>
@@ -980,7 +1001,7 @@
 </file>
 
 <file path=word/footnotes.xml><?xml version="1.0" encoding="utf-8"?>
-<w:footnotes xmlns:wpc="http://schemas.microsoft.com/office/word/2010/wordprocessingCanvas" xmlns:cx="http://schemas.microsoft.com/office/drawing/2014/chartex" xmlns:cx1="http://schemas.microsoft.com/office/drawing/2015/9/8/chartex" xmlns:cx2="http://schemas.microsoft.com/office/drawing/2015/10/21/chartex" xmlns:cx3="http://schemas.microsoft.com/office/drawing/2016/5/9/chartex" xmlns:cx4="http://schemas.microsoft.com/office/drawing/2016/5/10/chartex" xmlns:cx5="http://schemas.microsoft.com/office/drawing/2016/5/11/chartex" xmlns:cx6="http://schemas.microsoft.com/office/drawing/2016/5/12/chartex" xmlns:cx7="http://schemas.microsoft.com/office/drawing/2016/5/13/chartex" xmlns:cx8="http://schemas.microsoft.com/office/drawing/2016/5/14/chartex" xmlns:mc="http://schemas.openxmlformats.org/markup-compatibility/2006" xmlns:aink="http://schemas.microsoft.com/office/drawing/2016/ink" xmlns:am3d="http://schemas.microsoft.com/office/drawing/2017/model3d" xmlns:o="urn:schemas-microsoft-com:office:office" xmlns:oel="http://schemas.microsoft.com/office/2019/extlst" xmlns:r="http://schemas.openxmlformats.org/officeDocument/2006/relationships" xmlns:m="http://schemas.openxmlformats.org/officeDocument/2006/math" xmlns:v="urn:schemas-microsoft-com:vml" xmlns:wp14="http://schemas.microsoft.com/office/word/2010/wordprocessingDrawing" xmlns:wp="http://schemas.openxmlformats.org/drawingml/2006/wordprocessingDrawing" xmlns:w10="urn:schemas-microsoft-com:office:word" xmlns:w="http://schemas.openxmlformats.org/wordprocessingml/2006/main" xmlns:w14="http://schemas.microsoft.com/office/word/2010/wordml" xmlns:w15="http://schemas.microsoft.com/office/word/2012/wordml" xmlns:w16cex="http://schemas.microsoft.com/office/word/2018/wordml/cex" xmlns:w16cid="http://schemas.microsoft.com/office/word/2016/wordml/cid" xmlns:w16="http://schemas.microsoft.com/office/word/2018/wordml" xmlns:w16du="http://schemas.microsoft.com/office/word/2023/wordml/word16du" xmlns:w16sdtdh="http://schemas.microsoft.com/office/word/2020/wordml/sdtdatahash" xmlns:w16se="http://schemas.microsoft.com/office/word/2015/wordml/symex" xmlns:wpg="http://schemas.microsoft.com/office/word/2010/wordprocessingGroup" xmlns:wpi="http://schemas.microsoft.com/office/word/2010/wordprocessingInk" xmlns:wne="http://schemas.microsoft.com/office/word/2006/wordml" xmlns:wps="http://schemas.microsoft.com/office/word/2010/wordprocessingShape" mc:Ignorable="w14 w15 w16se w16cid w16 w16cex w16sdtdh w16du wp14">
+<w:footnotes xmlns:wpc="http://schemas.microsoft.com/office/word/2010/wordprocessingCanvas" xmlns:cx="http://schemas.microsoft.com/office/drawing/2014/chartex" xmlns:cx1="http://schemas.microsoft.com/office/drawing/2015/9/8/chartex" xmlns:cx2="http://schemas.microsoft.com/office/drawing/2015/10/21/chartex" xmlns:cx3="http://schemas.microsoft.com/office/drawing/2016/5/9/chartex" xmlns:cx4="http://schemas.microsoft.com/office/drawing/2016/5/10/chartex" xmlns:cx5="http://schemas.microsoft.com/office/drawing/2016/5/11/chartex" xmlns:cx6="http://schemas.microsoft.com/office/drawing/2016/5/12/chartex" xmlns:cx7="http://schemas.microsoft.com/office/drawing/2016/5/13/chartex" xmlns:cx8="http://schemas.microsoft.com/office/drawing/2016/5/14/chartex" xmlns:mc="http://schemas.openxmlformats.org/markup-compatibility/2006" xmlns:aink="http://schemas.microsoft.com/office/drawing/2016/ink" xmlns:am3d="http://schemas.microsoft.com/office/drawing/2017/model3d" xmlns:o="urn:schemas-microsoft-com:office:office" xmlns:oel="http://schemas.microsoft.com/office/2019/extlst" xmlns:r="http://schemas.openxmlformats.org/officeDocument/2006/relationships" xmlns:m="http://schemas.openxmlformats.org/officeDocument/2006/math" xmlns:v="urn:schemas-microsoft-com:vml" xmlns:wp14="http://schemas.microsoft.com/office/word/2010/wordprocessingDrawing" xmlns:wp="http://schemas.openxmlformats.org/drawingml/2006/wordprocessingDrawing" xmlns:w10="urn:schemas-microsoft-com:office:word" xmlns:w="http://schemas.openxmlformats.org/wordprocessingml/2006/main" xmlns:w14="http://schemas.microsoft.com/office/word/2010/wordml" xmlns:w15="http://schemas.microsoft.com/office/word/2012/wordml" xmlns:w16cex="http://schemas.microsoft.com/office/word/2018/wordml/cex" xmlns:w16cid="http://schemas.microsoft.com/office/word/2016/wordml/cid" xmlns:w16="http://schemas.microsoft.com/office/word/2018/wordml" xmlns:w16du="http://schemas.microsoft.com/office/word/2023/wordml/word16du" xmlns:w16sdtdh="http://schemas.microsoft.com/office/word/2020/wordml/sdtdatahash" xmlns:w16sdtfl="http://schemas.microsoft.com/office/word/2024/wordml/sdtformatlock" xmlns:w16se="http://schemas.microsoft.com/office/word/2015/wordml/symex" xmlns:wpg="http://schemas.microsoft.com/office/word/2010/wordprocessingGroup" xmlns:wpi="http://schemas.microsoft.com/office/word/2010/wordprocessingInk" xmlns:wne="http://schemas.microsoft.com/office/word/2006/wordml" xmlns:wps="http://schemas.microsoft.com/office/word/2010/wordprocessingShape" mc:Ignorable="w14 w15 w16se w16cid w16 w16cex w16sdtdh w16sdtfl w16du wp14">
   <w:footnote w:type="separator" w:id="-1">
     <w:p>
       <w:pPr>
@@ -1005,7 +1026,7 @@
 </file>
 
 <file path=word/numbering.xml><?xml version="1.0" encoding="utf-8"?>
-<w:numbering xmlns:wpc="http://schemas.microsoft.com/office/word/2010/wordprocessingCanvas" xmlns:cx="http://schemas.microsoft.com/office/drawing/2014/chartex" xmlns:cx1="http://schemas.microsoft.com/office/drawing/2015/9/8/chartex" xmlns:cx2="http://schemas.microsoft.com/office/drawing/2015/10/21/chartex" xmlns:cx3="http://schemas.microsoft.com/office/drawing/2016/5/9/chartex" xmlns:cx4="http://schemas.microsoft.com/office/drawing/2016/5/10/chartex" xmlns:cx5="http://schemas.microsoft.com/office/drawing/2016/5/11/chartex" xmlns:cx6="http://schemas.microsoft.com/office/drawing/2016/5/12/chartex" xmlns:cx7="http://schemas.microsoft.com/office/drawing/2016/5/13/chartex" xmlns:cx8="http://schemas.microsoft.com/office/drawing/2016/5/14/chartex" xmlns:mc="http://schemas.openxmlformats.org/markup-compatibility/2006" xmlns:aink="http://schemas.microsoft.com/office/drawing/2016/ink" xmlns:am3d="http://schemas.microsoft.com/office/drawing/2017/model3d" xmlns:o="urn:schemas-microsoft-com:office:office" xmlns:oel="http://schemas.microsoft.com/office/2019/extlst" xmlns:r="http://schemas.openxmlformats.org/officeDocument/2006/relationships" xmlns:m="http://schemas.openxmlformats.org/officeDocument/2006/math" xmlns:v="urn:schemas-microsoft-com:vml" xmlns:wp14="http://schemas.microsoft.com/office/word/2010/wordprocessingDrawing" xmlns:wp="http://schemas.openxmlformats.org/drawingml/2006/wordprocessingDrawing" xmlns:w10="urn:schemas-microsoft-com:office:word" xmlns:w="http://schemas.openxmlformats.org/wordprocessingml/2006/main" xmlns:w14="http://schemas.microsoft.com/office/word/2010/wordml" xmlns:w15="http://schemas.microsoft.com/office/word/2012/wordml" xmlns:w16cex="http://schemas.microsoft.com/office/word/2018/wordml/cex" xmlns:w16cid="http://schemas.microsoft.com/office/word/2016/wordml/cid" xmlns:w16="http://schemas.microsoft.com/office/word/2018/wordml" xmlns:w16du="http://schemas.microsoft.com/office/word/2023/wordml/word16du" xmlns:w16sdtdh="http://schemas.microsoft.com/office/word/2020/wordml/sdtdatahash" xmlns:w16se="http://schemas.microsoft.com/office/word/2015/wordml/symex" xmlns:wpg="http://schemas.microsoft.com/office/word/2010/wordprocessingGroup" xmlns:wpi="http://schemas.microsoft.com/office/word/2010/wordprocessingInk" xmlns:wne="http://schemas.microsoft.com/office/word/2006/wordml" xmlns:wps="http://schemas.microsoft.com/office/word/2010/wordprocessingShape" mc:Ignorable="w14 w15 w16se w16cid w16 w16cex w16sdtdh w16du wp14">
+<w:numbering xmlns:wpc="http://schemas.microsoft.com/office/word/2010/wordprocessingCanvas" xmlns:cx="http://schemas.microsoft.com/office/drawing/2014/chartex" xmlns:cx1="http://schemas.microsoft.com/office/drawing/2015/9/8/chartex" xmlns:cx2="http://schemas.microsoft.com/office/drawing/2015/10/21/chartex" xmlns:cx3="http://schemas.microsoft.com/office/drawing/2016/5/9/chartex" xmlns:cx4="http://schemas.microsoft.com/office/drawing/2016/5/10/chartex" xmlns:cx5="http://schemas.microsoft.com/office/drawing/2016/5/11/chartex" xmlns:cx6="http://schemas.microsoft.com/office/drawing/2016/5/12/chartex" xmlns:cx7="http://schemas.microsoft.com/office/drawing/2016/5/13/chartex" xmlns:cx8="http://schemas.microsoft.com/office/drawing/2016/5/14/chartex" xmlns:mc="http://schemas.openxmlformats.org/markup-compatibility/2006" xmlns:aink="http://schemas.microsoft.com/office/drawing/2016/ink" xmlns:am3d="http://schemas.microsoft.com/office/drawing/2017/model3d" xmlns:o="urn:schemas-microsoft-com:office:office" xmlns:oel="http://schemas.microsoft.com/office/2019/extlst" xmlns:r="http://schemas.openxmlformats.org/officeDocument/2006/relationships" xmlns:m="http://schemas.openxmlformats.org/officeDocument/2006/math" xmlns:v="urn:schemas-microsoft-com:vml" xmlns:wp14="http://schemas.microsoft.com/office/word/2010/wordprocessingDrawing" xmlns:wp="http://schemas.openxmlformats.org/drawingml/2006/wordprocessingDrawing" xmlns:w10="urn:schemas-microsoft-com:office:word" xmlns:w="http://schemas.openxmlformats.org/wordprocessingml/2006/main" xmlns:w14="http://schemas.microsoft.com/office/word/2010/wordml" xmlns:w15="http://schemas.microsoft.com/office/word/2012/wordml" xmlns:w16cex="http://schemas.microsoft.com/office/word/2018/wordml/cex" xmlns:w16cid="http://schemas.microsoft.com/office/word/2016/wordml/cid" xmlns:w16="http://schemas.microsoft.com/office/word/2018/wordml" xmlns:w16du="http://schemas.microsoft.com/office/word/2023/wordml/word16du" xmlns:w16sdtdh="http://schemas.microsoft.com/office/word/2020/wordml/sdtdatahash" xmlns:w16sdtfl="http://schemas.microsoft.com/office/word/2024/wordml/sdtformatlock" xmlns:w16se="http://schemas.microsoft.com/office/word/2015/wordml/symex" xmlns:wpg="http://schemas.microsoft.com/office/word/2010/wordprocessingGroup" xmlns:wpi="http://schemas.microsoft.com/office/word/2010/wordprocessingInk" xmlns:wne="http://schemas.microsoft.com/office/word/2006/wordml" xmlns:wps="http://schemas.microsoft.com/office/word/2010/wordprocessingShape" mc:Ignorable="w14 w15 w16se w16cid w16 w16cex w16sdtdh w16sdtfl w16du wp14">
   <w:abstractNum w:abstractNumId="0" w15:restartNumberingAfterBreak="0">
     <w:nsid w:val="6D8C54C7"/>
     <w:multiLevelType w:val="hybridMultilevel"/>
@@ -1102,7 +1123,7 @@
 </file>
 
 <file path=word/styles.xml><?xml version="1.0" encoding="utf-8"?>
-<w:styles xmlns:mc="http://schemas.openxmlformats.org/markup-compatibility/2006" xmlns:r="http://schemas.openxmlformats.org/officeDocument/2006/relationships" xmlns:w="http://schemas.openxmlformats.org/wordprocessingml/2006/main" xmlns:w14="http://schemas.microsoft.com/office/word/2010/wordml" xmlns:w15="http://schemas.microsoft.com/office/word/2012/wordml" xmlns:w16cex="http://schemas.microsoft.com/office/word/2018/wordml/cex" xmlns:w16cid="http://schemas.microsoft.com/office/word/2016/wordml/cid" xmlns:w16="http://schemas.microsoft.com/office/word/2018/wordml" xmlns:w16du="http://schemas.microsoft.com/office/word/2023/wordml/word16du" xmlns:w16sdtdh="http://schemas.microsoft.com/office/word/2020/wordml/sdtdatahash" xmlns:w16se="http://schemas.microsoft.com/office/word/2015/wordml/symex" mc:Ignorable="w14 w15 w16se w16cid w16 w16cex w16sdtdh w16du">
+<w:styles xmlns:mc="http://schemas.openxmlformats.org/markup-compatibility/2006" xmlns:r="http://schemas.openxmlformats.org/officeDocument/2006/relationships" xmlns:w="http://schemas.openxmlformats.org/wordprocessingml/2006/main" xmlns:w14="http://schemas.microsoft.com/office/word/2010/wordml" xmlns:w15="http://schemas.microsoft.com/office/word/2012/wordml" xmlns:w16cex="http://schemas.microsoft.com/office/word/2018/wordml/cex" xmlns:w16cid="http://schemas.microsoft.com/office/word/2016/wordml/cid" xmlns:w16="http://schemas.microsoft.com/office/word/2018/wordml" xmlns:w16du="http://schemas.microsoft.com/office/word/2023/wordml/word16du" xmlns:w16sdtdh="http://schemas.microsoft.com/office/word/2020/wordml/sdtdatahash" xmlns:w16sdtfl="http://schemas.microsoft.com/office/word/2024/wordml/sdtformatlock" xmlns:w16se="http://schemas.microsoft.com/office/word/2015/wordml/symex" mc:Ignorable="w14 w15 w16se w16cid w16 w16cex w16sdtdh w16sdtfl w16du">
   <w:docDefaults>
     <w:rPrDefault>
       <w:rPr>

</xml_diff>